<commit_message>
update sorted examples of standards
</commit_message>
<xml_diff>
--- a/train_RZHD_AnalizatorPeregovorov/Примеры_переговоров_верные.docx
+++ b/train_RZHD_AnalizatorPeregovorov/Примеры_переговоров_верные.docx
@@ -2514,6 +2514,8 @@
           <w:szCs w:val="24"/>
         </w:rPr>
       </w:pPr>
+      <w:bookmarkStart w:id="0" w:name="_GoBack"/>
+      <w:bookmarkEnd w:id="0"/>
     </w:p>
     <w:p>
       <w:pPr>
@@ -6406,25 +6408,7 @@
           <w:szCs w:val="24"/>
         </w:rPr>
         <w:lastRenderedPageBreak/>
-        <w:t>ПС</w:t>
-      </w:r>
-      <w:r>
-        <w:rPr>
-          <w:rFonts w:eastAsia="Times New Roman" w:cs="Times New Roman"/>
-          <w:b/>
-          <w:sz w:val="44"/>
-          <w:szCs w:val="24"/>
-        </w:rPr>
-        <w:t xml:space="preserve"> – </w:t>
-      </w:r>
-      <w:r>
-        <w:rPr>
-          <w:rFonts w:eastAsia="Times New Roman" w:cs="Times New Roman"/>
-          <w:b/>
-          <w:sz w:val="44"/>
-          <w:szCs w:val="24"/>
-        </w:rPr>
-        <w:t>ДНЦ</w:t>
+        <w:t>ПС – ДНЦ</w:t>
       </w:r>
     </w:p>
     <w:p>
@@ -6977,14 +6961,75 @@
     </w:tbl>
     <w:p>
       <w:pPr>
-        <w:ind w:firstLine="0"/>
+        <w:jc w:val="center"/>
         <w:rPr>
           <w:rFonts w:eastAsia="Times New Roman" w:cs="Times New Roman"/>
           <w:b/>
-          <w:sz w:val="24"/>
+          <w:sz w:val="44"/>
           <w:szCs w:val="24"/>
         </w:rPr>
       </w:pPr>
+      <w:r>
+        <w:rPr>
+          <w:rFonts w:eastAsia="Times New Roman" w:cs="Times New Roman"/>
+          <w:b/>
+          <w:sz w:val="44"/>
+          <w:szCs w:val="24"/>
+        </w:rPr>
+        <w:t>ДСП</w:t>
+      </w:r>
+      <w:r>
+        <w:rPr>
+          <w:rFonts w:eastAsia="Times New Roman" w:cs="Times New Roman"/>
+          <w:b/>
+          <w:sz w:val="44"/>
+          <w:szCs w:val="24"/>
+        </w:rPr>
+        <w:t xml:space="preserve"> – </w:t>
+      </w:r>
+      <w:r>
+        <w:rPr>
+          <w:rFonts w:eastAsia="Times New Roman" w:cs="Times New Roman"/>
+          <w:b/>
+          <w:sz w:val="44"/>
+          <w:szCs w:val="24"/>
+        </w:rPr>
+        <w:t>ТЧМ</w:t>
+      </w:r>
+    </w:p>
+    <w:p>
+      <w:pPr>
+        <w:jc w:val="center"/>
+        <w:rPr>
+          <w:rFonts w:eastAsia="Times New Roman" w:cs="Times New Roman"/>
+          <w:sz w:val="44"/>
+          <w:szCs w:val="24"/>
+        </w:rPr>
+      </w:pPr>
+      <w:r>
+        <w:rPr>
+          <w:rFonts w:eastAsia="Times New Roman" w:cs="Times New Roman"/>
+          <w:sz w:val="44"/>
+          <w:szCs w:val="24"/>
+        </w:rPr>
+        <w:t>Д</w:t>
+      </w:r>
+      <w:r>
+        <w:rPr>
+          <w:rFonts w:eastAsia="Times New Roman" w:cs="Times New Roman"/>
+          <w:sz w:val="44"/>
+          <w:szCs w:val="24"/>
+        </w:rPr>
+        <w:t>ежурный по станции</w:t>
+      </w:r>
+      <w:r>
+        <w:rPr>
+          <w:rFonts w:eastAsia="Times New Roman" w:cs="Times New Roman"/>
+          <w:sz w:val="44"/>
+          <w:szCs w:val="24"/>
+        </w:rPr>
+        <w:t xml:space="preserve"> – машинист</w:t>
+      </w:r>
     </w:p>
     <w:p>
       <w:pPr>
@@ -7580,8 +7625,6 @@
           <w:szCs w:val="24"/>
         </w:rPr>
       </w:pPr>
-      <w:bookmarkStart w:id="0" w:name="_GoBack"/>
-      <w:bookmarkEnd w:id="0"/>
     </w:p>
     <w:sectPr>
       <w:pgSz w:w="11906" w:h="16838"/>

</xml_diff>